<commit_message>
Maj doc résultats analyse qualitative
</commit_message>
<xml_diff>
--- a/Dossier de rendu/2. Résultats passation phase B & analyses/Résumé résultats observations parties & entretiens.docx
+++ b/Dossier de rendu/2. Résultats passation phase B & analyses/Résumé résultats observations parties & entretiens.docx
@@ -64,8 +64,6 @@
       <w:r>
         <w:t>Tous sont de nationalité française.</w:t>
       </w:r>
-      <w:bookmarkStart w:id="0" w:name="_GoBack"/>
-      <w:bookmarkEnd w:id="0"/>
     </w:p>
     <w:p>
       <w:pPr>
@@ -121,9 +119,6 @@
       <w:r>
         <w:t>…)</w:t>
       </w:r>
-      <w:r>
-        <w:t xml:space="preserve"> </w:t>
-      </w:r>
     </w:p>
     <w:p>
       <w:pPr>
@@ -278,7 +273,19 @@
         </w:numPr>
       </w:pPr>
       <w:r>
-        <w:t xml:space="preserve">La plupart des joueurs ne dévoilent une carte agressive que si la survie du plus grand nombre en dépend (ex : éliminer 1 joueur avant qu’il consomme des ressources </w:t>
+        <w:t>La plupart des joueurs ne dévoilent une carte agressive que si</w:t>
+      </w:r>
+      <w:r>
+        <w:t xml:space="preserve"> leu</w:t>
+      </w:r>
+      <w:r>
+        <w:t>r</w:t>
+      </w:r>
+      <w:r>
+        <w:t xml:space="preserve"> propre survie ou</w:t>
+      </w:r>
+      <w:r>
+        <w:t xml:space="preserve"> la survie du plus grand nombre en dépend (ex : éliminer 1 joueur avant qu’il consomme des ressources </w:t>
       </w:r>
       <w:r>
         <w:t xml:space="preserve">en tension, </w:t>
@@ -332,6 +339,7 @@
         </w:numPr>
       </w:pPr>
       <w:r>
+        <w:lastRenderedPageBreak/>
         <w:t>Cartes agressives : jouées par les joueurs individualistes (ce sont aussi les seuls à les avoir gardées)</w:t>
       </w:r>
     </w:p>
@@ -344,7 +352,6 @@
         </w:numPr>
       </w:pPr>
       <w:r>
-        <w:lastRenderedPageBreak/>
         <w:t>Cartes collaboratives</w:t>
       </w:r>
       <w:r>
@@ -391,6 +398,45 @@
       <w:pPr>
         <w:pStyle w:val="Paragraphedeliste"/>
         <w:numPr>
+          <w:ilvl w:val="1"/>
+          <w:numId w:val="4"/>
+        </w:numPr>
+      </w:pPr>
+      <w:r>
+        <w:t>G</w:t>
+      </w:r>
+      <w:r>
+        <w:t>énéralement par nécessité, fait avec une cartouche quand c’est possible (pour économiser des ressources), sinon par vote.</w:t>
+      </w:r>
+    </w:p>
+    <w:p>
+      <w:pPr>
+        <w:pStyle w:val="Paragraphedeliste"/>
+        <w:numPr>
+          <w:ilvl w:val="1"/>
+          <w:numId w:val="4"/>
+        </w:numPr>
+      </w:pPr>
+      <w:r>
+        <w:t>Le seul joueur (individualiste) visé par une cartouche a essayé de se défendre (plaque de tôle)</w:t>
+      </w:r>
+    </w:p>
+    <w:p>
+      <w:pPr>
+        <w:pStyle w:val="Paragraphedeliste"/>
+        <w:numPr>
+          <w:ilvl w:val="1"/>
+          <w:numId w:val="4"/>
+        </w:numPr>
+      </w:pPr>
+      <w:r>
+        <w:t>Vote : on peut supposer que le choix se fait d’abord par rôle dans le jeu (préserver les joueurs utiles pour la suite), puis par affinité (en-dehors du jeu), puis en fonction du rôle que chacun a eu avant le moment du vote (actions plus ou moins utiles / collaboratives), et enfin au hasard.</w:t>
+      </w:r>
+    </w:p>
+    <w:p>
+      <w:pPr>
+        <w:pStyle w:val="Paragraphedeliste"/>
+        <w:numPr>
           <w:ilvl w:val="0"/>
           <w:numId w:val="4"/>
         </w:numPr>
@@ -540,6 +586,7 @@
     </w:p>
     <w:p>
       <w:r>
+        <w:lastRenderedPageBreak/>
         <w:t xml:space="preserve">Les joueurs </w:t>
       </w:r>
       <w:r>
@@ -559,13 +606,7 @@
     </w:p>
     <w:p>
       <w:r>
-        <w:t>Les quelques joueurs plus « individualistes » au cours de cette expérience ont déclaré que l</w:t>
-      </w:r>
-      <w:r>
-        <w:t>es consignes (ne pas montrer ses cartes, objectif de quitter l’île soi-même en priorité dans le groupe) incitaient à jouer plus individualiste que pendant le tournoi</w:t>
-      </w:r>
-      <w:r>
-        <w:t xml:space="preserve">, </w:t>
+        <w:t xml:space="preserve">Les quelques joueurs plus « individualistes » au cours de cette expérience ont déclaré que les consignes (ne pas montrer ses cartes, objectif de quitter l’île soi-même en priorité dans le groupe) incitaient à jouer plus individualiste que pendant le tournoi, </w:t>
       </w:r>
       <w:r>
         <w:t>de même</w:t>
@@ -589,46 +630,18 @@
         <w:rPr>
           <w:b/>
         </w:rPr>
-        <w:lastRenderedPageBreak/>
         <w:t>Déroulement de l’expérience</w:t>
       </w:r>
     </w:p>
     <w:p>
       <w:r>
-        <w:t>Il a</w:t>
-      </w:r>
-      <w:r>
-        <w:t xml:space="preserve">urait été intéressant de demander </w:t>
-      </w:r>
-      <w:r>
-        <w:t xml:space="preserve">la </w:t>
-      </w:r>
-      <w:r>
-        <w:t xml:space="preserve">main initiale idéale avant </w:t>
-      </w:r>
-      <w:r>
-        <w:t xml:space="preserve">la </w:t>
-      </w:r>
-      <w:r>
-        <w:t xml:space="preserve">partie d’entraînement &amp; après (voire après le jeu), pour </w:t>
+        <w:t xml:space="preserve">Il aurait été intéressant de demander la main initiale idéale avant la partie d’entraînement &amp; après (voire après le jeu), pour </w:t>
       </w:r>
       <w:r>
         <w:t>observer</w:t>
       </w:r>
       <w:r>
-        <w:t xml:space="preserve"> l’influence du comportement des autres, par exemple si p</w:t>
-      </w:r>
-      <w:r>
-        <w:t>endant</w:t>
-      </w:r>
-      <w:r>
-        <w:t xml:space="preserve"> la partie d’entraînement certains ont joué très individuel, </w:t>
-      </w:r>
-      <w:r>
-        <w:t>cela aurait pu</w:t>
-      </w:r>
-      <w:r>
-        <w:t xml:space="preserve"> inciter les autres à vouloir des cartes défensives voire offensives.</w:t>
+        <w:t xml:space="preserve"> l’influence du comportement des autres, par exemple si pendant la partie d’entraînement certains ont joué très individuel, cela aurait pu inciter les autres à vouloir des cartes défensives voire offensives.</w:t>
       </w:r>
     </w:p>
     <w:p>
@@ -743,7 +756,11 @@
         <w:t>canne à pêche</w:t>
       </w:r>
       <w:r>
-        <w:t xml:space="preserve"> interviennent trop tôt dans le jeu : ainsi, le rôle d’aller chercher du bois est assigné dès le premier tour de jeu, et cette action est réservée au joueur correspondant. Nous n’avons donc pas pu observer le comportement des joueurs en l’absence de cette assignation. Nous supposons quand-même, suite à nos observations lors de différentes parties, qu’il existe des comportements individualistes d’évitement de l’action « chercher du bois »</w:t>
+        <w:t xml:space="preserve"> interviennent trop tôt dans le jeu : ainsi, le rôle d’aller chercher du bois est assigné dès le premier tour de jeu, et cette action est réservée au joueur correspondant. Nous n’avons donc pas pu observer le comportement des joueurs en l’absence de cette assignation. Nous supposons quand-même, suite à nos observations lors de différentes parties, qu’il existe des comportements individualistes d’évitement de l’action </w:t>
+      </w:r>
+      <w:r>
+        <w:lastRenderedPageBreak/>
+        <w:t>« chercher du bois »</w:t>
       </w:r>
       <w:r>
         <w:t>. Ils pourront être renforcés dans la phase C en insistant sur le fait qu’il est dangereux de tomber malade</w:t>
@@ -826,22 +843,12 @@
         <w:pStyle w:val="Titre1"/>
       </w:pPr>
       <w:r>
-        <w:lastRenderedPageBreak/>
         <w:t>Enseignements pour la phase C</w:t>
       </w:r>
     </w:p>
     <w:p>
       <w:r>
-        <w:t>Objectif de l’expé</w:t>
-      </w:r>
-      <w:r>
-        <w:t>rience</w:t>
-      </w:r>
-      <w:r>
-        <w:t xml:space="preserve"> : montrer qu’on arrive à influencer ou démontrer utilisation d’ANTICIPE ? </w:t>
-      </w:r>
-      <w:r>
-        <w:t>Dans le premier cas, on aura certainement besoin d’un groupe témoin et le recrutement peut être compliqué.</w:t>
+        <w:t>Objectif de l’expérience : montrer qu’on arrive à influencer ou démontrer utilisation d’ANTICIPE ? Dans le premier cas, on aura certainement besoin d’un groupe témoin et le recrutement peut être compliqué.</w:t>
       </w:r>
     </w:p>
     <w:p>
@@ -946,10 +953,7 @@
         <w:t xml:space="preserve"> hache</w:t>
       </w:r>
       <w:r>
-        <w:t>)</w:t>
-      </w:r>
-      <w:r>
-        <w:t xml:space="preserve"> au joueur lorsqu’il n’est pas le dernier du tour à jouer, afin d’observer s’il va accepter de la donner à un autre joueur qui vient après lui afin que cette carte soit utilisée dès ce tour de jeu plutôt que de la garder pour lui.</w:t>
+        <w:t>) au joueur lorsqu’il n’est pas le dernier du tour à jouer, afin d’observer s’il va accepter de la donner à un autre joueur qui vient après lui afin que cette carte soit utilisée dès ce tour de jeu plutôt que de la garder pour lui.</w:t>
       </w:r>
     </w:p>
     <w:p>
@@ -1008,19 +1012,101 @@
         </w:numPr>
       </w:pPr>
       <w:r>
-        <w:t>Nous supposons qu’il existe des comportements individualistes d’évitement de l’action « chercher du bois »</w:t>
-      </w:r>
-      <w:r>
-        <w:t xml:space="preserve"> </w:t>
+        <w:t xml:space="preserve">Nous supposons qu’il existe des comportements individualistes d’évitement de l’action « chercher du bois » </w:t>
       </w:r>
       <w:r>
         <w:sym w:font="Wingdings" w:char="F0E0"/>
       </w:r>
       <w:r>
-        <w:t xml:space="preserve"> i</w:t>
-      </w:r>
-      <w:r>
-        <w:t>ls pourront être renforcés dans la phase C en insistant sur le fait qu’il est dangereux de tomber malade (on peut alors être plus ciblé pour une élimination).</w:t>
+        <w:t xml:space="preserve"> ils pourront être renforcés dans la phase C en insistant sur le fait qu’il est dangereux de tomber malade (on peut alors être plus ciblé pour une élimination).</w:t>
+      </w:r>
+    </w:p>
+    <w:p>
+      <w:pPr>
+        <w:pStyle w:val="Paragraphedeliste"/>
+        <w:numPr>
+          <w:ilvl w:val="0"/>
+          <w:numId w:val="2"/>
+        </w:numPr>
+      </w:pPr>
+      <w:r>
+        <w:t>Demander au joueur ce qu’il a pioché lorsqu’il décide de garder sa carte ? Notamment, il peut être susceptible de mentir s’il a conservé une carte individualiste, et révéler une autre carte de son jeu utile au collectif.</w:t>
+      </w:r>
+      <w:bookmarkStart w:id="0" w:name="_GoBack"/>
+      <w:bookmarkEnd w:id="0"/>
+    </w:p>
+    <w:p>
+      <w:pPr>
+        <w:ind w:left="360"/>
+      </w:pPr>
+      <w:r>
+        <w:t xml:space="preserve">Les cartes </w:t>
+      </w:r>
+      <w:r>
+        <w:t xml:space="preserve">à piocher </w:t>
+      </w:r>
+      <w:r>
+        <w:t xml:space="preserve">qui semblent </w:t>
+      </w:r>
+      <w:r>
+        <w:t>donner le plus d’indices sur la stratégie du joueur</w:t>
+      </w:r>
+      <w:r>
+        <w:t xml:space="preserve"> sont :</w:t>
+      </w:r>
+    </w:p>
+    <w:p>
+      <w:pPr>
+        <w:pStyle w:val="Paragraphedeliste"/>
+        <w:numPr>
+          <w:ilvl w:val="0"/>
+          <w:numId w:val="6"/>
+        </w:numPr>
+      </w:pPr>
+      <w:r>
+        <w:t>Cartouche / revolver</w:t>
+      </w:r>
+    </w:p>
+    <w:p>
+      <w:pPr>
+        <w:pStyle w:val="Paragraphedeliste"/>
+        <w:numPr>
+          <w:ilvl w:val="0"/>
+          <w:numId w:val="6"/>
+        </w:numPr>
+      </w:pPr>
+      <w:r>
+        <w:t>Somnifères</w:t>
+      </w:r>
+    </w:p>
+    <w:p>
+      <w:pPr>
+        <w:pStyle w:val="Paragraphedeliste"/>
+        <w:numPr>
+          <w:ilvl w:val="0"/>
+          <w:numId w:val="6"/>
+        </w:numPr>
+      </w:pPr>
+      <w:r>
+        <w:t>Conque</w:t>
+      </w:r>
+    </w:p>
+    <w:p>
+      <w:r>
+        <w:t>Ajouter dans la pioche :</w:t>
+      </w:r>
+    </w:p>
+    <w:p>
+      <w:pPr>
+        <w:pStyle w:val="Paragraphedeliste"/>
+        <w:numPr>
+          <w:ilvl w:val="0"/>
+          <w:numId w:val="6"/>
+        </w:numPr>
+      </w:pPr>
+      <w:r>
+        <w:lastRenderedPageBreak/>
+        <w:t>Kit BBQ cannibale ?</w:t>
       </w:r>
     </w:p>
     <w:p>
@@ -1091,6 +1177,119 @@
 <file path=word/numbering.xml><?xml version="1.0" encoding="utf-8"?>
 <w:numbering xmlns:wpc="http://schemas.microsoft.com/office/word/2010/wordprocessingCanvas" xmlns:cx="http://schemas.microsoft.com/office/drawing/2014/chartex" xmlns:cx1="http://schemas.microsoft.com/office/drawing/2015/9/8/chartex" xmlns:cx2="http://schemas.microsoft.com/office/drawing/2015/10/21/chartex" xmlns:cx3="http://schemas.microsoft.com/office/drawing/2016/5/9/chartex" xmlns:cx4="http://schemas.microsoft.com/office/drawing/2016/5/10/chartex" xmlns:cx5="http://schemas.microsoft.com/office/drawing/2016/5/11/chartex" xmlns:cx6="http://schemas.microsoft.com/office/drawing/2016/5/12/chartex" xmlns:cx7="http://schemas.microsoft.com/office/drawing/2016/5/13/chartex" xmlns:cx8="http://schemas.microsoft.com/office/drawing/2016/5/14/chartex" xmlns:mc="http://schemas.openxmlformats.org/markup-compatibility/2006" xmlns:aink="http://schemas.microsoft.com/office/drawing/2016/ink" xmlns:am3d="http://schemas.microsoft.com/office/drawing/2017/model3d" xmlns:o="urn:schemas-microsoft-com:office:office" xmlns:r="http://schemas.openxmlformats.org/officeDocument/2006/relationships" xmlns:m="http://schemas.openxmlformats.org/officeDocument/2006/math" xmlns:v="urn:schemas-microsoft-com:vml" xmlns:wp14="http://schemas.microsoft.com/office/word/2010/wordprocessingDrawing" xmlns:wp="http://schemas.openxmlformats.org/drawingml/2006/wordprocessingDrawing" xmlns:w10="urn:schemas-microsoft-com:office:word" xmlns:w="http://schemas.openxmlformats.org/wordprocessingml/2006/main" xmlns:w14="http://schemas.microsoft.com/office/word/2010/wordml" xmlns:w15="http://schemas.microsoft.com/office/word/2012/wordml" xmlns:w16cid="http://schemas.microsoft.com/office/word/2016/wordml/cid" xmlns:w16se="http://schemas.microsoft.com/office/word/2015/wordml/symex" xmlns:wpg="http://schemas.microsoft.com/office/word/2010/wordprocessingGroup" xmlns:wpi="http://schemas.microsoft.com/office/word/2010/wordprocessingInk" xmlns:wne="http://schemas.microsoft.com/office/word/2006/wordml" xmlns:wps="http://schemas.microsoft.com/office/word/2010/wordprocessingShape" mc:Ignorable="w14 w15 w16se w16cid wp14">
   <w:abstractNum w:abstractNumId="0" w15:restartNumberingAfterBreak="0">
+    <w:nsid w:val="05A65DD4"/>
+    <w:multiLevelType w:val="hybridMultilevel"/>
+    <w:tmpl w:val="98C2D890"/>
+    <w:lvl w:ilvl="0" w:tplc="040C0001">
+      <w:start w:val="1"/>
+      <w:numFmt w:val="bullet"/>
+      <w:lvlText w:val=""/>
+      <w:lvlJc w:val="left"/>
+      <w:pPr>
+        <w:ind w:left="1080" w:hanging="360"/>
+      </w:pPr>
+      <w:rPr>
+        <w:rFonts w:ascii="Symbol" w:hAnsi="Symbol" w:hint="default"/>
+      </w:rPr>
+    </w:lvl>
+    <w:lvl w:ilvl="1" w:tplc="040C0003" w:tentative="1">
+      <w:start w:val="1"/>
+      <w:numFmt w:val="bullet"/>
+      <w:lvlText w:val="o"/>
+      <w:lvlJc w:val="left"/>
+      <w:pPr>
+        <w:ind w:left="1800" w:hanging="360"/>
+      </w:pPr>
+      <w:rPr>
+        <w:rFonts w:ascii="Courier New" w:hAnsi="Courier New" w:cs="Courier New" w:hint="default"/>
+      </w:rPr>
+    </w:lvl>
+    <w:lvl w:ilvl="2" w:tplc="040C0005" w:tentative="1">
+      <w:start w:val="1"/>
+      <w:numFmt w:val="bullet"/>
+      <w:lvlText w:val=""/>
+      <w:lvlJc w:val="left"/>
+      <w:pPr>
+        <w:ind w:left="2520" w:hanging="360"/>
+      </w:pPr>
+      <w:rPr>
+        <w:rFonts w:ascii="Wingdings" w:hAnsi="Wingdings" w:hint="default"/>
+      </w:rPr>
+    </w:lvl>
+    <w:lvl w:ilvl="3" w:tplc="040C0001" w:tentative="1">
+      <w:start w:val="1"/>
+      <w:numFmt w:val="bullet"/>
+      <w:lvlText w:val=""/>
+      <w:lvlJc w:val="left"/>
+      <w:pPr>
+        <w:ind w:left="3240" w:hanging="360"/>
+      </w:pPr>
+      <w:rPr>
+        <w:rFonts w:ascii="Symbol" w:hAnsi="Symbol" w:hint="default"/>
+      </w:rPr>
+    </w:lvl>
+    <w:lvl w:ilvl="4" w:tplc="040C0003" w:tentative="1">
+      <w:start w:val="1"/>
+      <w:numFmt w:val="bullet"/>
+      <w:lvlText w:val="o"/>
+      <w:lvlJc w:val="left"/>
+      <w:pPr>
+        <w:ind w:left="3960" w:hanging="360"/>
+      </w:pPr>
+      <w:rPr>
+        <w:rFonts w:ascii="Courier New" w:hAnsi="Courier New" w:cs="Courier New" w:hint="default"/>
+      </w:rPr>
+    </w:lvl>
+    <w:lvl w:ilvl="5" w:tplc="040C0005" w:tentative="1">
+      <w:start w:val="1"/>
+      <w:numFmt w:val="bullet"/>
+      <w:lvlText w:val=""/>
+      <w:lvlJc w:val="left"/>
+      <w:pPr>
+        <w:ind w:left="4680" w:hanging="360"/>
+      </w:pPr>
+      <w:rPr>
+        <w:rFonts w:ascii="Wingdings" w:hAnsi="Wingdings" w:hint="default"/>
+      </w:rPr>
+    </w:lvl>
+    <w:lvl w:ilvl="6" w:tplc="040C0001" w:tentative="1">
+      <w:start w:val="1"/>
+      <w:numFmt w:val="bullet"/>
+      <w:lvlText w:val=""/>
+      <w:lvlJc w:val="left"/>
+      <w:pPr>
+        <w:ind w:left="5400" w:hanging="360"/>
+      </w:pPr>
+      <w:rPr>
+        <w:rFonts w:ascii="Symbol" w:hAnsi="Symbol" w:hint="default"/>
+      </w:rPr>
+    </w:lvl>
+    <w:lvl w:ilvl="7" w:tplc="040C0003" w:tentative="1">
+      <w:start w:val="1"/>
+      <w:numFmt w:val="bullet"/>
+      <w:lvlText w:val="o"/>
+      <w:lvlJc w:val="left"/>
+      <w:pPr>
+        <w:ind w:left="6120" w:hanging="360"/>
+      </w:pPr>
+      <w:rPr>
+        <w:rFonts w:ascii="Courier New" w:hAnsi="Courier New" w:cs="Courier New" w:hint="default"/>
+      </w:rPr>
+    </w:lvl>
+    <w:lvl w:ilvl="8" w:tplc="040C0005" w:tentative="1">
+      <w:start w:val="1"/>
+      <w:numFmt w:val="bullet"/>
+      <w:lvlText w:val=""/>
+      <w:lvlJc w:val="left"/>
+      <w:pPr>
+        <w:ind w:left="6840" w:hanging="360"/>
+      </w:pPr>
+      <w:rPr>
+        <w:rFonts w:ascii="Wingdings" w:hAnsi="Wingdings" w:hint="default"/>
+      </w:rPr>
+    </w:lvl>
+  </w:abstractNum>
+  <w:abstractNum w:abstractNumId="1" w15:restartNumberingAfterBreak="0">
     <w:nsid w:val="1B584325"/>
     <w:multiLevelType w:val="hybridMultilevel"/>
     <w:tmpl w:val="4B2E78E4"/>
@@ -1203,7 +1402,7 @@
       </w:rPr>
     </w:lvl>
   </w:abstractNum>
-  <w:abstractNum w:abstractNumId="1" w15:restartNumberingAfterBreak="0">
+  <w:abstractNum w:abstractNumId="2" w15:restartNumberingAfterBreak="0">
     <w:nsid w:val="32302797"/>
     <w:multiLevelType w:val="hybridMultilevel"/>
     <w:tmpl w:val="3192FF92"/>
@@ -1316,7 +1515,7 @@
       </w:rPr>
     </w:lvl>
   </w:abstractNum>
-  <w:abstractNum w:abstractNumId="2" w15:restartNumberingAfterBreak="0">
+  <w:abstractNum w:abstractNumId="3" w15:restartNumberingAfterBreak="0">
     <w:nsid w:val="45D41420"/>
     <w:multiLevelType w:val="hybridMultilevel"/>
     <w:tmpl w:val="915AA71C"/>
@@ -1429,7 +1628,7 @@
       </w:rPr>
     </w:lvl>
   </w:abstractNum>
-  <w:abstractNum w:abstractNumId="3" w15:restartNumberingAfterBreak="0">
+  <w:abstractNum w:abstractNumId="4" w15:restartNumberingAfterBreak="0">
     <w:nsid w:val="526077EC"/>
     <w:multiLevelType w:val="hybridMultilevel"/>
     <w:tmpl w:val="5D70260C"/>
@@ -1518,7 +1717,7 @@
       </w:pPr>
     </w:lvl>
   </w:abstractNum>
-  <w:abstractNum w:abstractNumId="4" w15:restartNumberingAfterBreak="0">
+  <w:abstractNum w:abstractNumId="5" w15:restartNumberingAfterBreak="0">
     <w:nsid w:val="75947666"/>
     <w:multiLevelType w:val="hybridMultilevel"/>
     <w:tmpl w:val="EFFE7B78"/>
@@ -1632,18 +1831,21 @@
     </w:lvl>
   </w:abstractNum>
   <w:num w:numId="1">
+    <w:abstractNumId w:val="4"/>
+  </w:num>
+  <w:num w:numId="2">
     <w:abstractNumId w:val="3"/>
   </w:num>
-  <w:num w:numId="2">
+  <w:num w:numId="3">
+    <w:abstractNumId w:val="5"/>
+  </w:num>
+  <w:num w:numId="4">
     <w:abstractNumId w:val="2"/>
   </w:num>
-  <w:num w:numId="3">
-    <w:abstractNumId w:val="4"/>
-  </w:num>
-  <w:num w:numId="4">
+  <w:num w:numId="5">
     <w:abstractNumId w:val="1"/>
   </w:num>
-  <w:num w:numId="5">
+  <w:num w:numId="6">
     <w:abstractNumId w:val="0"/>
   </w:num>
 </w:numbering>

</xml_diff>